<commit_message>
generator, splitter and sort works!
</commit_message>
<xml_diff>
--- a/results/результаты.docx
+++ b/results/результаты.docx
@@ -4,7 +4,7 @@
   <w:body>
     <w:p>
       <w:pPr>
-        <w:pStyle w:val="BodyText"/>
+        <w:pStyle w:val="a5"/>
         <w:spacing w:before="0"/>
         <w:rPr>
           <w:lang w:val="en-US"/>
@@ -13,67 +13,67 @@
     </w:p>
     <w:p>
       <w:pPr>
-        <w:pStyle w:val="BodyText"/>
+        <w:pStyle w:val="a5"/>
         <w:spacing w:before="0"/>
       </w:pPr>
     </w:p>
     <w:p>
       <w:pPr>
-        <w:pStyle w:val="BodyText"/>
+        <w:pStyle w:val="a5"/>
         <w:spacing w:before="0"/>
       </w:pPr>
     </w:p>
     <w:p>
       <w:pPr>
-        <w:pStyle w:val="BodyText"/>
+        <w:pStyle w:val="a5"/>
         <w:spacing w:before="0"/>
       </w:pPr>
     </w:p>
     <w:p>
       <w:pPr>
-        <w:pStyle w:val="BodyText"/>
+        <w:pStyle w:val="a5"/>
         <w:spacing w:before="0"/>
       </w:pPr>
     </w:p>
     <w:p>
       <w:pPr>
-        <w:pStyle w:val="BodyText"/>
+        <w:pStyle w:val="a5"/>
         <w:spacing w:before="0"/>
       </w:pPr>
     </w:p>
     <w:p>
       <w:pPr>
-        <w:pStyle w:val="BodyText"/>
+        <w:pStyle w:val="a5"/>
         <w:spacing w:before="0"/>
       </w:pPr>
     </w:p>
     <w:p>
       <w:pPr>
-        <w:pStyle w:val="BodyText"/>
+        <w:pStyle w:val="a5"/>
         <w:spacing w:before="0"/>
       </w:pPr>
     </w:p>
     <w:p>
       <w:pPr>
-        <w:pStyle w:val="BodyText"/>
+        <w:pStyle w:val="a5"/>
         <w:spacing w:before="0"/>
       </w:pPr>
     </w:p>
     <w:p>
       <w:pPr>
-        <w:pStyle w:val="BodyText"/>
+        <w:pStyle w:val="a5"/>
         <w:spacing w:before="0"/>
       </w:pPr>
     </w:p>
     <w:p>
       <w:pPr>
-        <w:pStyle w:val="BodyText"/>
+        <w:pStyle w:val="a5"/>
         <w:spacing w:before="0"/>
       </w:pPr>
     </w:p>
     <w:p>
       <w:pPr>
-        <w:pStyle w:val="BodyText"/>
+        <w:pStyle w:val="a5"/>
         <w:spacing w:before="0"/>
         <w:rPr>
           <w:lang w:val="en-US"/>
@@ -82,7 +82,7 @@
     </w:p>
     <w:p>
       <w:pPr>
-        <w:pStyle w:val="BodyText"/>
+        <w:pStyle w:val="a5"/>
         <w:spacing w:before="0"/>
       </w:pPr>
     </w:p>
@@ -108,7 +108,7 @@
           </w:tcPr>
           <w:p>
             <w:pPr>
-              <w:pStyle w:val="BodyText"/>
+              <w:pStyle w:val="a5"/>
               <w:spacing w:before="960"/>
             </w:pPr>
             <w:r>
@@ -130,7 +130,7 @@
           </w:tcPr>
           <w:p>
             <w:pPr>
-              <w:pStyle w:val="Heading1"/>
+              <w:pStyle w:val="1"/>
               <w:spacing w:before="720" w:after="720"/>
               <w:rPr>
                 <w:b w:val="0"/>
@@ -160,7 +160,7 @@
           </w:tcPr>
           <w:p>
             <w:pPr>
-              <w:pStyle w:val="Heading3"/>
+              <w:pStyle w:val="3"/>
               <w:spacing w:before="120"/>
               <w:rPr>
                 <w:sz w:val="24"/>
@@ -184,7 +184,7 @@
           </w:tcPr>
           <w:p>
             <w:pPr>
-              <w:pStyle w:val="Heading3"/>
+              <w:pStyle w:val="3"/>
               <w:spacing w:before="240"/>
               <w:rPr>
                 <w:sz w:val="28"/>
@@ -259,32 +259,10 @@
       <w:hyperlink r:id="rId5" w:history="1">
         <w:r>
           <w:rPr>
-            <w:rStyle w:val="Hyperlink"/>
+            <w:rStyle w:val="a8"/>
           </w:rPr>
-          <w:t>github.com/</w:t>
+          <w:t>github.com/johuex/tel_numbers.git</w:t>
         </w:r>
-        <w:proofErr w:type="spellStart"/>
-        <w:r>
-          <w:rPr>
-            <w:rStyle w:val="Hyperlink"/>
-          </w:rPr>
-          <w:t>johuex</w:t>
-        </w:r>
-        <w:proofErr w:type="spellEnd"/>
-        <w:r>
-          <w:rPr>
-            <w:rStyle w:val="Hyperlink"/>
-          </w:rPr>
-          <w:t>/</w:t>
-        </w:r>
-        <w:proofErr w:type="spellStart"/>
-        <w:r>
-          <w:rPr>
-            <w:rStyle w:val="Hyperlink"/>
-          </w:rPr>
-          <w:t>tel_numbers.git</w:t>
-        </w:r>
-        <w:proofErr w:type="spellEnd"/>
       </w:hyperlink>
       <w:r>
         <w:t>.</w:t>
@@ -309,71 +287,107 @@
         <w:t>Python</w:t>
       </w:r>
       <w:r>
-        <w:t xml:space="preserve">. </w:t>
-      </w:r>
-      <w:r>
-        <w:t xml:space="preserve">Рассмотрим работу генератора. </w:t>
-      </w:r>
-      <w:r>
-        <w:t>Изначально</w:t>
-      </w:r>
-      <w:r>
-        <w:t xml:space="preserve"> число генерир</w:t>
-      </w:r>
-      <w:r>
-        <w:t>овалось</w:t>
-      </w:r>
-      <w:r>
-        <w:t xml:space="preserve"> поразрядно </w:t>
-      </w:r>
-      <w:r>
-        <w:t>(</w:t>
-      </w:r>
-      <w:r>
-        <w:t>за исключением первых двух цифр – 8(9**</w:t>
-      </w:r>
-      <w:r>
-        <w:t>)</w:t>
-      </w:r>
-      <w:r>
-        <w:t>***-**-** )</w:t>
-      </w:r>
-      <w:r>
-        <w:t xml:space="preserve"> </w:t>
-      </w:r>
-      <w:r>
-        <w:t>от старшего к младшему по формуле:</w:t>
-      </w:r>
-    </w:p>
-    <w:p>
-      <w:pPr>
-        <w:jc w:val="center"/>
+        <w:t>.</w:t>
+      </w:r>
+    </w:p>
+    <w:p>
+      <w:pPr>
+        <w:widowControl w:val="0"/>
+        <w:autoSpaceDE w:val="0"/>
+        <w:autoSpaceDN w:val="0"/>
+        <w:adjustRightInd w:val="0"/>
+        <w:spacing w:line="360" w:lineRule="auto"/>
+        <w:ind w:firstLine="720"/>
+      </w:pPr>
+    </w:p>
+    <w:p>
+      <w:pPr>
+        <w:widowControl w:val="0"/>
+        <w:autoSpaceDE w:val="0"/>
+        <w:autoSpaceDN w:val="0"/>
+        <w:adjustRightInd w:val="0"/>
+        <w:spacing w:line="360" w:lineRule="auto"/>
+        <w:ind w:firstLine="720"/>
         <w:rPr>
           <w:b/>
           <w:bCs/>
-        </w:rPr>
-      </w:pPr>
-      <w:proofErr w:type="spellStart"/>
+          <w:sz w:val="28"/>
+          <w:szCs w:val="28"/>
+        </w:rPr>
+      </w:pPr>
       <w:r>
         <w:rPr>
           <w:b/>
           <w:bCs/>
-        </w:rPr>
-        <w:t>randint</w:t>
-      </w:r>
-      <w:proofErr w:type="spellEnd"/>
-      <w:r>
+          <w:sz w:val="28"/>
+          <w:szCs w:val="28"/>
+        </w:rPr>
+        <w:t>Генератор</w:t>
+      </w:r>
+    </w:p>
+    <w:p>
+      <w:pPr>
+        <w:widowControl w:val="0"/>
+        <w:autoSpaceDE w:val="0"/>
+        <w:autoSpaceDN w:val="0"/>
+        <w:adjustRightInd w:val="0"/>
+        <w:spacing w:line="360" w:lineRule="auto"/>
+        <w:ind w:firstLine="720"/>
+      </w:pPr>
+      <w:r>
+        <w:t xml:space="preserve">Рассмотрим работу генератора. </w:t>
+      </w:r>
+      <w:r>
+        <w:t>Изначально</w:t>
+      </w:r>
+      <w:r>
+        <w:t xml:space="preserve"> число генерир</w:t>
+      </w:r>
+      <w:r>
+        <w:t>овалось</w:t>
+      </w:r>
+      <w:r>
+        <w:t xml:space="preserve"> поразрядно </w:t>
+      </w:r>
+      <w:r>
+        <w:t>(</w:t>
+      </w:r>
+      <w:r>
+        <w:t>за исключением первых двух цифр – 8(9**</w:t>
+      </w:r>
+      <w:r>
+        <w:t>)</w:t>
+      </w:r>
+      <w:r>
+        <w:t>***-**-** )</w:t>
+      </w:r>
+      <w:r>
+        <w:t xml:space="preserve"> </w:t>
+      </w:r>
+      <w:r>
+        <w:t>от старшего к младшему по формуле:</w:t>
+      </w:r>
+    </w:p>
+    <w:p>
+      <w:pPr>
+        <w:jc w:val="center"/>
         <w:rPr>
           <w:b/>
           <w:bCs/>
         </w:rPr>
-        <w:t>(0, 9) * 10**(8 - j)</w:t>
-      </w:r>
+      </w:pPr>
       <w:r>
         <w:rPr>
           <w:b/>
           <w:bCs/>
         </w:rPr>
+        <w:t>randint(0, 9) * 10**(8 - j)</w:t>
+      </w:r>
+      <w:r>
+        <w:rPr>
+          <w:b/>
+          <w:bCs/>
+        </w:rPr>
         <w:t>,</w:t>
       </w:r>
     </w:p>
@@ -461,38 +475,98 @@
         <w:t>(9000000000, 9999999999)</w:t>
       </w:r>
       <w:r>
-        <w:t xml:space="preserve"> будет разбит на 9 частей. Каждая девятая часть будет сгенерирована, перемешана и записана в файл. </w:t>
-      </w:r>
-      <w:r>
-        <w:rPr>
-          <w:color w:val="FF0000"/>
-        </w:rPr>
-        <w:t>Размер массива 1/9 части диапазона = Мб</w:t>
-      </w:r>
-      <w:r>
-        <w:rPr>
-          <w:color w:val="FF0000"/>
-        </w:rPr>
-        <w:t xml:space="preserve">, </w:t>
-      </w:r>
-      <w:r>
-        <w:rPr>
-          <w:color w:val="FF0000"/>
-        </w:rPr>
-        <w:t>общее время генерации 10</w:t>
-      </w:r>
-      <w:r>
-        <w:rPr>
-          <w:color w:val="FF0000"/>
+        <w:t xml:space="preserve"> будет разбит на </w:t>
+      </w:r>
+      <w:r>
+        <w:t>27</w:t>
+      </w:r>
+      <w:r>
+        <w:t xml:space="preserve"> частей. Каждая </w:t>
+      </w:r>
+      <w:r>
+        <w:t>двадцать седьмая</w:t>
+      </w:r>
+      <w:r>
+        <w:t xml:space="preserve"> часть будет сгенерирована, перемешана и записана в </w:t>
+      </w:r>
+      <w:r>
+        <w:t xml:space="preserve">один </w:t>
+      </w:r>
+      <w:r>
+        <w:t xml:space="preserve">файл. </w:t>
+      </w:r>
+      <w:r>
+        <w:rPr>
+          <w:color w:val="000000" w:themeColor="text1"/>
+        </w:rPr>
+        <w:t>О</w:t>
+      </w:r>
+      <w:r>
+        <w:rPr>
+          <w:color w:val="000000" w:themeColor="text1"/>
+        </w:rPr>
+        <w:t>бщее время генерации 10</w:t>
+      </w:r>
+      <w:r>
+        <w:rPr>
+          <w:color w:val="000000" w:themeColor="text1"/>
           <w:vertAlign w:val="superscript"/>
         </w:rPr>
         <w:t>9</w:t>
       </w:r>
       <w:r>
         <w:rPr>
-          <w:color w:val="FF0000"/>
-        </w:rPr>
-        <w:t xml:space="preserve"> номеров =   минут (рисунок 2).</w:t>
+          <w:color w:val="000000" w:themeColor="text1"/>
+        </w:rPr>
+        <w:t xml:space="preserve"> номеров = </w:t>
+      </w:r>
+      <w:r>
+        <w:rPr>
+          <w:color w:val="000000" w:themeColor="text1"/>
+        </w:rPr>
+        <w:t xml:space="preserve">46 </w:t>
+      </w:r>
+      <w:r>
+        <w:rPr>
+          <w:color w:val="000000" w:themeColor="text1"/>
+        </w:rPr>
+        <w:t>минут (рисунок 2).</w:t>
+      </w:r>
+      <w:r>
+        <w:rPr>
+          <w:color w:val="000000" w:themeColor="text1"/>
+        </w:rPr>
+        <w:t xml:space="preserve"> </w:t>
+      </w:r>
+      <w:r>
+        <w:rPr>
+          <w:color w:val="000000" w:themeColor="text1"/>
+        </w:rPr>
+        <w:t>Объем каждой 27 части в оперативной памяти занимает 1130 (999</w:t>
+      </w:r>
+      <w:r>
+        <w:rPr>
+          <w:color w:val="000000" w:themeColor="text1"/>
+        </w:rPr>
+        <w:t>`999`999/27*32/1024**2</w:t>
+      </w:r>
+      <w:r>
+        <w:rPr>
+          <w:color w:val="000000" w:themeColor="text1"/>
+        </w:rPr>
+        <w:t>) Мб</w:t>
+      </w:r>
+      <w:r>
+        <w:rPr>
+          <w:color w:val="000000" w:themeColor="text1"/>
+        </w:rPr>
+        <w:t xml:space="preserve">. </w:t>
+      </w:r>
+      <w:r>
+        <w:rPr>
+          <w:color w:val="000000" w:themeColor="text1"/>
+        </w:rPr>
+        <w:t>Если ограничение по памяти 256 Мб, то тогда стоит разбить последовательность на 120 (30517 / 256) частей.</w:t>
       </w:r>
     </w:p>
     <w:p>
@@ -600,16 +674,19 @@
         <w:adjustRightInd w:val="0"/>
         <w:spacing w:line="360" w:lineRule="auto"/>
         <w:jc w:val="center"/>
+        <w:rPr>
+          <w:lang w:val="en-US"/>
+        </w:rPr>
       </w:pPr>
       <w:r>
         <w:rPr>
           <w:noProof/>
         </w:rPr>
         <w:drawing>
-          <wp:inline distT="0" distB="0" distL="0" distR="0" wp14:anchorId="22D1A860" wp14:editId="49EADC43">
-            <wp:extent cx="6122035" cy="1006475"/>
+          <wp:inline distT="0" distB="0" distL="0" distR="0" wp14:anchorId="18E97314" wp14:editId="02B723DB">
+            <wp:extent cx="6122035" cy="655955"/>
             <wp:effectExtent l="0" t="0" r="0" b="0"/>
-            <wp:docPr id="2" name="Picture 2"/>
+            <wp:docPr id="3" name="Рисунок 3"/>
             <wp:cNvGraphicFramePr>
               <a:graphicFrameLocks xmlns:a="http://schemas.openxmlformats.org/drawingml/2006/main" noChangeAspect="1"/>
             </wp:cNvGraphicFramePr>
@@ -629,7 +706,7 @@
                   <pic:spPr>
                     <a:xfrm>
                       <a:off x="0" y="0"/>
-                      <a:ext cx="6122035" cy="1006475"/>
+                      <a:ext cx="6122035" cy="655955"/>
                     </a:xfrm>
                     <a:prstGeom prst="rect">
                       <a:avLst/>
@@ -675,6 +752,44 @@
         <w:ind w:firstLine="709"/>
         <w:jc w:val="both"/>
       </w:pPr>
+    </w:p>
+    <w:p>
+      <w:pPr>
+        <w:widowControl w:val="0"/>
+        <w:autoSpaceDE w:val="0"/>
+        <w:autoSpaceDN w:val="0"/>
+        <w:adjustRightInd w:val="0"/>
+        <w:spacing w:line="360" w:lineRule="auto"/>
+        <w:ind w:firstLine="709"/>
+        <w:jc w:val="both"/>
+        <w:rPr>
+          <w:b/>
+          <w:bCs/>
+          <w:sz w:val="28"/>
+          <w:szCs w:val="28"/>
+        </w:rPr>
+      </w:pPr>
+      <w:r>
+        <w:rPr>
+          <w:b/>
+          <w:bCs/>
+          <w:sz w:val="28"/>
+          <w:szCs w:val="28"/>
+        </w:rPr>
+        <w:lastRenderedPageBreak/>
+        <w:t>Сортировка</w:t>
+      </w:r>
+    </w:p>
+    <w:p>
+      <w:pPr>
+        <w:widowControl w:val="0"/>
+        <w:autoSpaceDE w:val="0"/>
+        <w:autoSpaceDN w:val="0"/>
+        <w:adjustRightInd w:val="0"/>
+        <w:spacing w:line="360" w:lineRule="auto"/>
+        <w:ind w:firstLine="709"/>
+        <w:jc w:val="both"/>
+      </w:pPr>
       <w:r>
         <w:t xml:space="preserve">По причине </w:t>
       </w:r>
@@ -727,12 +842,37 @@
         <w:t xml:space="preserve"> </w:t>
       </w:r>
       <w:r>
-        <w:t>внешнюю память для хранения и записи. Шаги алгоритма:</w:t>
-      </w:r>
-    </w:p>
-    <w:p>
-      <w:pPr>
-        <w:pStyle w:val="ListParagraph"/>
+        <w:t>внешнюю память для хранения и записи.</w:t>
+      </w:r>
+    </w:p>
+    <w:p>
+      <w:pPr>
+        <w:widowControl w:val="0"/>
+        <w:autoSpaceDE w:val="0"/>
+        <w:autoSpaceDN w:val="0"/>
+        <w:adjustRightInd w:val="0"/>
+        <w:spacing w:line="360" w:lineRule="auto"/>
+        <w:ind w:firstLine="709"/>
+        <w:jc w:val="both"/>
+      </w:pPr>
+    </w:p>
+    <w:p>
+      <w:pPr>
+        <w:widowControl w:val="0"/>
+        <w:autoSpaceDE w:val="0"/>
+        <w:autoSpaceDN w:val="0"/>
+        <w:adjustRightInd w:val="0"/>
+        <w:spacing w:line="360" w:lineRule="auto"/>
+        <w:ind w:firstLine="709"/>
+        <w:jc w:val="both"/>
+      </w:pPr>
+      <w:r>
+        <w:t>Шаги алгоритма:</w:t>
+      </w:r>
+    </w:p>
+    <w:p>
+      <w:pPr>
+        <w:pStyle w:val="a7"/>
         <w:widowControl w:val="0"/>
         <w:numPr>
           <w:ilvl w:val="0"/>
@@ -745,11 +885,7 @@
         <w:ind w:left="1134"/>
       </w:pPr>
       <w:r>
-        <w:t xml:space="preserve">Разбиваем один большой файл на несколько (чем меньше оперативной памяти, </w:t>
-      </w:r>
-      <w:r>
-        <w:lastRenderedPageBreak/>
-        <w:t>тем больше будет более мелких файлов)</w:t>
+        <w:t>Разбиваем один большой файл на несколько (чем меньше оперативной памяти, тем больше будет более мелких файлов)</w:t>
       </w:r>
       <w:r>
         <w:t>;</w:t>
@@ -757,7 +893,7 @@
     </w:p>
     <w:p>
       <w:pPr>
-        <w:pStyle w:val="ListParagraph"/>
+        <w:pStyle w:val="a7"/>
         <w:widowControl w:val="0"/>
         <w:numPr>
           <w:ilvl w:val="0"/>
@@ -770,7 +906,7 @@
         <w:ind w:left="1134"/>
       </w:pPr>
       <w:r>
-        <w:t>Каждый файл сортируем внутри себя</w:t>
+        <w:t>Сортируем содержимое каждого файла</w:t>
       </w:r>
       <w:r>
         <w:t>;</w:t>
@@ -778,7 +914,7 @@
     </w:p>
     <w:p>
       <w:pPr>
-        <w:pStyle w:val="ListParagraph"/>
+        <w:pStyle w:val="a7"/>
         <w:widowControl w:val="0"/>
         <w:numPr>
           <w:ilvl w:val="0"/>
@@ -791,7 +927,13 @@
         <w:ind w:left="1134"/>
       </w:pPr>
       <w:r>
-        <w:t>Закрываем исходный большой файл, дробные временные не закрываем</w:t>
+        <w:t>Закрываем исходный большой файл, дробные временные</w:t>
+      </w:r>
+      <w:r>
+        <w:t xml:space="preserve"> файлы</w:t>
+      </w:r>
+      <w:r>
+        <w:t xml:space="preserve"> не закрываем</w:t>
       </w:r>
       <w:r>
         <w:t>, открываем итоговый файл</w:t>
@@ -802,7 +944,7 @@
     </w:p>
     <w:p>
       <w:pPr>
-        <w:pStyle w:val="ListParagraph"/>
+        <w:pStyle w:val="a7"/>
         <w:widowControl w:val="0"/>
         <w:numPr>
           <w:ilvl w:val="0"/>
@@ -823,7 +965,7 @@
     </w:p>
     <w:p>
       <w:pPr>
-        <w:pStyle w:val="ListParagraph"/>
+        <w:pStyle w:val="a7"/>
         <w:widowControl w:val="0"/>
         <w:numPr>
           <w:ilvl w:val="0"/>
@@ -841,7 +983,7 @@
     </w:p>
     <w:p>
       <w:pPr>
-        <w:pStyle w:val="ListParagraph"/>
+        <w:pStyle w:val="a7"/>
         <w:widowControl w:val="0"/>
         <w:numPr>
           <w:ilvl w:val="1"/>
@@ -862,7 +1004,7 @@
     </w:p>
     <w:p>
       <w:pPr>
-        <w:pStyle w:val="ListParagraph"/>
+        <w:pStyle w:val="a7"/>
         <w:widowControl w:val="0"/>
         <w:numPr>
           <w:ilvl w:val="1"/>
@@ -883,7 +1025,7 @@
     </w:p>
     <w:p>
       <w:pPr>
-        <w:pStyle w:val="ListParagraph"/>
+        <w:pStyle w:val="a7"/>
         <w:widowControl w:val="0"/>
         <w:numPr>
           <w:ilvl w:val="1"/>
@@ -904,7 +1046,7 @@
     </w:p>
     <w:p>
       <w:pPr>
-        <w:pStyle w:val="ListParagraph"/>
+        <w:pStyle w:val="a7"/>
         <w:widowControl w:val="0"/>
         <w:numPr>
           <w:ilvl w:val="1"/>
@@ -917,7 +1059,7 @@
         <w:ind w:left="1560"/>
       </w:pPr>
       <w:r>
-        <w:t>Если в файле строк больше нет – закрываем его и удаляем</w:t>
+        <w:t>Если в файле строк больше нет – закрываем его</w:t>
       </w:r>
       <w:r>
         <w:t>;</w:t>
@@ -925,7 +1067,7 @@
     </w:p>
     <w:p>
       <w:pPr>
-        <w:pStyle w:val="ListParagraph"/>
+        <w:pStyle w:val="a7"/>
         <w:widowControl w:val="0"/>
         <w:numPr>
           <w:ilvl w:val="1"/>
@@ -938,21 +1080,43 @@
         <w:ind w:left="1560"/>
       </w:pPr>
       <w:r>
-        <w:t>Если все файлы закрыты и удалены, то работа цикла завершается, закрываем итоговый файл.</w:t>
-      </w:r>
-    </w:p>
-    <w:p>
-      <w:pPr>
-        <w:pStyle w:val="ListParagraph"/>
-        <w:widowControl w:val="0"/>
-        <w:autoSpaceDE w:val="0"/>
-        <w:autoSpaceDN w:val="0"/>
-        <w:adjustRightInd w:val="0"/>
-        <w:spacing w:line="360" w:lineRule="auto"/>
-        <w:ind w:left="1560"/>
-      </w:pPr>
+        <w:t>Если все файлы закрыты, то работа цикла завершается, закрываем итоговый файл</w:t>
+      </w:r>
+      <w:r>
+        <w:t>;</w:t>
+      </w:r>
+    </w:p>
+    <w:p>
+      <w:pPr>
+        <w:pStyle w:val="a7"/>
+        <w:widowControl w:val="0"/>
+        <w:numPr>
+          <w:ilvl w:val="0"/>
+          <w:numId w:val="1"/>
+        </w:numPr>
+        <w:autoSpaceDE w:val="0"/>
+        <w:autoSpaceDN w:val="0"/>
+        <w:adjustRightInd w:val="0"/>
+        <w:spacing w:line="360" w:lineRule="auto"/>
+        <w:ind w:left="1276"/>
+      </w:pPr>
+      <w:r>
+        <w:t>Удаляем все временные файлы.</w:t>
+      </w:r>
       <w:r>
         <w:t xml:space="preserve"> </w:t>
+      </w:r>
+    </w:p>
+    <w:p>
+      <w:pPr>
+        <w:widowControl w:val="0"/>
+        <w:autoSpaceDE w:val="0"/>
+        <w:autoSpaceDN w:val="0"/>
+        <w:adjustRightInd w:val="0"/>
+        <w:spacing w:line="360" w:lineRule="auto"/>
+      </w:pPr>
+      <w:r>
+        <w:tab/>
       </w:r>
     </w:p>
     <w:p>
@@ -1593,7 +1757,7 @@
     <w:lsdException w:name="Unresolved Mention" w:semiHidden="1" w:unhideWhenUsed="1"/>
     <w:lsdException w:name="Smart Link" w:semiHidden="1" w:unhideWhenUsed="1"/>
   </w:latentStyles>
-  <w:style w:type="paragraph" w:default="1" w:styleId="Normal">
+  <w:style w:type="paragraph" w:default="1" w:styleId="a">
     <w:name w:val="Normal"/>
     <w:qFormat/>
     <w:rsid w:val="005A2A15"/>
@@ -1605,11 +1769,11 @@
       <w:szCs w:val="24"/>
     </w:rPr>
   </w:style>
-  <w:style w:type="paragraph" w:styleId="Heading1">
+  <w:style w:type="paragraph" w:styleId="1">
     <w:name w:val="heading 1"/>
-    <w:basedOn w:val="Normal"/>
-    <w:next w:val="Normal"/>
-    <w:link w:val="Heading1Char"/>
+    <w:basedOn w:val="a"/>
+    <w:next w:val="a"/>
+    <w:link w:val="10"/>
     <w:uiPriority w:val="99"/>
     <w:qFormat/>
     <w:rsid w:val="005A2A15"/>
@@ -1629,11 +1793,11 @@
       <w:szCs w:val="28"/>
     </w:rPr>
   </w:style>
-  <w:style w:type="paragraph" w:styleId="Heading2">
+  <w:style w:type="paragraph" w:styleId="2">
     <w:name w:val="heading 2"/>
-    <w:basedOn w:val="Normal"/>
-    <w:next w:val="Normal"/>
-    <w:link w:val="Heading2Char"/>
+    <w:basedOn w:val="a"/>
+    <w:next w:val="a"/>
+    <w:link w:val="20"/>
     <w:uiPriority w:val="99"/>
     <w:qFormat/>
     <w:rsid w:val="005A2A15"/>
@@ -1653,11 +1817,11 @@
       <w:szCs w:val="20"/>
     </w:rPr>
   </w:style>
-  <w:style w:type="paragraph" w:styleId="Heading3">
+  <w:style w:type="paragraph" w:styleId="3">
     <w:name w:val="heading 3"/>
-    <w:basedOn w:val="Normal"/>
-    <w:next w:val="Normal"/>
-    <w:link w:val="Heading3Char"/>
+    <w:basedOn w:val="a"/>
+    <w:next w:val="a"/>
+    <w:link w:val="30"/>
     <w:uiPriority w:val="99"/>
     <w:qFormat/>
     <w:rsid w:val="005A2A15"/>
@@ -1677,11 +1841,11 @@
       <w:lang w:val="en-US"/>
     </w:rPr>
   </w:style>
-  <w:style w:type="paragraph" w:styleId="Heading4">
+  <w:style w:type="paragraph" w:styleId="4">
     <w:name w:val="heading 4"/>
-    <w:basedOn w:val="Normal"/>
-    <w:next w:val="Normal"/>
-    <w:link w:val="Heading4Char"/>
+    <w:basedOn w:val="a"/>
+    <w:next w:val="a"/>
+    <w:link w:val="40"/>
     <w:uiPriority w:val="99"/>
     <w:qFormat/>
     <w:rsid w:val="005A2A15"/>
@@ -1701,13 +1865,13 @@
       <w:szCs w:val="32"/>
     </w:rPr>
   </w:style>
-  <w:style w:type="character" w:default="1" w:styleId="DefaultParagraphFont">
+  <w:style w:type="character" w:default="1" w:styleId="a0">
     <w:name w:val="Default Paragraph Font"/>
     <w:uiPriority w:val="1"/>
     <w:semiHidden/>
     <w:unhideWhenUsed/>
   </w:style>
-  <w:style w:type="table" w:default="1" w:styleId="TableNormal">
+  <w:style w:type="table" w:default="1" w:styleId="a1">
     <w:name w:val="Normal Table"/>
     <w:uiPriority w:val="99"/>
     <w:semiHidden/>
@@ -1722,16 +1886,16 @@
       </w:tblCellMar>
     </w:tblPr>
   </w:style>
-  <w:style w:type="numbering" w:default="1" w:styleId="NoList">
+  <w:style w:type="numbering" w:default="1" w:styleId="a2">
     <w:name w:val="No List"/>
     <w:uiPriority w:val="99"/>
     <w:semiHidden/>
     <w:unhideWhenUsed/>
   </w:style>
-  <w:style w:type="character" w:customStyle="1" w:styleId="Heading1Char">
-    <w:name w:val="Heading 1 Char"/>
-    <w:basedOn w:val="DefaultParagraphFont"/>
-    <w:link w:val="Heading1"/>
+  <w:style w:type="character" w:customStyle="1" w:styleId="10">
+    <w:name w:val="Заголовок 1 Знак"/>
+    <w:basedOn w:val="a0"/>
+    <w:link w:val="1"/>
     <w:uiPriority w:val="99"/>
     <w:locked/>
     <w:rsid w:val="005A2A15"/>
@@ -1744,10 +1908,10 @@
       <w:szCs w:val="32"/>
     </w:rPr>
   </w:style>
-  <w:style w:type="character" w:customStyle="1" w:styleId="Heading2Char">
-    <w:name w:val="Heading 2 Char"/>
-    <w:basedOn w:val="DefaultParagraphFont"/>
-    <w:link w:val="Heading2"/>
+  <w:style w:type="character" w:customStyle="1" w:styleId="20">
+    <w:name w:val="Заголовок 2 Знак"/>
+    <w:basedOn w:val="a0"/>
+    <w:link w:val="2"/>
     <w:uiPriority w:val="99"/>
     <w:semiHidden/>
     <w:locked/>
@@ -1762,10 +1926,10 @@
       <w:szCs w:val="28"/>
     </w:rPr>
   </w:style>
-  <w:style w:type="character" w:customStyle="1" w:styleId="Heading3Char">
-    <w:name w:val="Heading 3 Char"/>
-    <w:basedOn w:val="DefaultParagraphFont"/>
-    <w:link w:val="Heading3"/>
+  <w:style w:type="character" w:customStyle="1" w:styleId="30">
+    <w:name w:val="Заголовок 3 Знак"/>
+    <w:basedOn w:val="a0"/>
+    <w:link w:val="3"/>
     <w:uiPriority w:val="99"/>
     <w:semiHidden/>
     <w:locked/>
@@ -1778,10 +1942,10 @@
       <w:szCs w:val="26"/>
     </w:rPr>
   </w:style>
-  <w:style w:type="character" w:customStyle="1" w:styleId="Heading4Char">
-    <w:name w:val="Heading 4 Char"/>
-    <w:basedOn w:val="DefaultParagraphFont"/>
-    <w:link w:val="Heading4"/>
+  <w:style w:type="character" w:customStyle="1" w:styleId="40">
+    <w:name w:val="Заголовок 4 Знак"/>
+    <w:basedOn w:val="a0"/>
+    <w:link w:val="4"/>
     <w:uiPriority w:val="99"/>
     <w:semiHidden/>
     <w:locked/>
@@ -1794,10 +1958,10 @@
       <w:szCs w:val="28"/>
     </w:rPr>
   </w:style>
-  <w:style w:type="paragraph" w:styleId="Title">
+  <w:style w:type="paragraph" w:styleId="a3">
     <w:name w:val="Title"/>
-    <w:basedOn w:val="Normal"/>
-    <w:link w:val="TitleChar"/>
+    <w:basedOn w:val="a"/>
+    <w:link w:val="a4"/>
     <w:uiPriority w:val="99"/>
     <w:qFormat/>
     <w:rsid w:val="005A2A15"/>
@@ -1815,10 +1979,10 @@
       <w:szCs w:val="20"/>
     </w:rPr>
   </w:style>
-  <w:style w:type="character" w:customStyle="1" w:styleId="TitleChar">
-    <w:name w:val="Title Char"/>
-    <w:basedOn w:val="DefaultParagraphFont"/>
-    <w:link w:val="Title"/>
+  <w:style w:type="character" w:customStyle="1" w:styleId="a4">
+    <w:name w:val="Заголовок Знак"/>
+    <w:basedOn w:val="a0"/>
+    <w:link w:val="a3"/>
     <w:uiPriority w:val="99"/>
     <w:locked/>
     <w:rsid w:val="005A2A15"/>
@@ -1831,10 +1995,10 @@
       <w:szCs w:val="32"/>
     </w:rPr>
   </w:style>
-  <w:style w:type="paragraph" w:styleId="BodyText">
+  <w:style w:type="paragraph" w:styleId="a5">
     <w:name w:val="Body Text"/>
-    <w:basedOn w:val="Normal"/>
-    <w:link w:val="BodyTextChar"/>
+    <w:basedOn w:val="a"/>
+    <w:link w:val="a6"/>
     <w:uiPriority w:val="99"/>
     <w:rsid w:val="005A2A15"/>
     <w:pPr>
@@ -1850,10 +2014,10 @@
       <w:szCs w:val="28"/>
     </w:rPr>
   </w:style>
-  <w:style w:type="character" w:customStyle="1" w:styleId="BodyTextChar">
-    <w:name w:val="Body Text Char"/>
-    <w:basedOn w:val="DefaultParagraphFont"/>
-    <w:link w:val="BodyText"/>
+  <w:style w:type="character" w:customStyle="1" w:styleId="a6">
+    <w:name w:val="Основной текст Знак"/>
+    <w:basedOn w:val="a0"/>
+    <w:link w:val="a5"/>
     <w:uiPriority w:val="99"/>
     <w:semiHidden/>
     <w:locked/>
@@ -1864,10 +2028,10 @@
       <w:szCs w:val="24"/>
     </w:rPr>
   </w:style>
-  <w:style w:type="paragraph" w:styleId="HTMLPreformatted">
+  <w:style w:type="paragraph" w:styleId="HTML">
     <w:name w:val="HTML Preformatted"/>
-    <w:basedOn w:val="Normal"/>
-    <w:link w:val="HTMLPreformattedChar"/>
+    <w:basedOn w:val="a"/>
+    <w:link w:val="HTML0"/>
     <w:uiPriority w:val="99"/>
     <w:semiHidden/>
     <w:unhideWhenUsed/>
@@ -1899,10 +2063,10 @@
       <w:lang w:val="en-US" w:eastAsia="en-US"/>
     </w:rPr>
   </w:style>
-  <w:style w:type="character" w:customStyle="1" w:styleId="HTMLPreformattedChar">
-    <w:name w:val="HTML Preformatted Char"/>
-    <w:basedOn w:val="DefaultParagraphFont"/>
-    <w:link w:val="HTMLPreformatted"/>
+  <w:style w:type="character" w:customStyle="1" w:styleId="HTML0">
+    <w:name w:val="Стандартный HTML Знак"/>
+    <w:basedOn w:val="a0"/>
+    <w:link w:val="HTML"/>
     <w:uiPriority w:val="99"/>
     <w:semiHidden/>
     <w:rsid w:val="00894697"/>
@@ -1913,9 +2077,9 @@
       <w:lang w:val="en-US" w:eastAsia="en-US"/>
     </w:rPr>
   </w:style>
-  <w:style w:type="paragraph" w:styleId="ListParagraph">
+  <w:style w:type="paragraph" w:styleId="a7">
     <w:name w:val="List Paragraph"/>
-    <w:basedOn w:val="Normal"/>
+    <w:basedOn w:val="a"/>
     <w:uiPriority w:val="34"/>
     <w:qFormat/>
     <w:rsid w:val="00956EF8"/>
@@ -1924,9 +2088,9 @@
       <w:contextualSpacing/>
     </w:pPr>
   </w:style>
-  <w:style w:type="character" w:styleId="Hyperlink">
+  <w:style w:type="character" w:styleId="a8">
     <w:name w:val="Hyperlink"/>
-    <w:basedOn w:val="DefaultParagraphFont"/>
+    <w:basedOn w:val="a0"/>
     <w:uiPriority w:val="99"/>
     <w:unhideWhenUsed/>
     <w:rsid w:val="00B17048"/>
@@ -1935,9 +2099,9 @@
       <w:u w:val="single"/>
     </w:rPr>
   </w:style>
-  <w:style w:type="character" w:styleId="UnresolvedMention">
+  <w:style w:type="character" w:styleId="a9">
     <w:name w:val="Unresolved Mention"/>
-    <w:basedOn w:val="DefaultParagraphFont"/>
+    <w:basedOn w:val="a0"/>
     <w:uiPriority w:val="99"/>
     <w:semiHidden/>
     <w:unhideWhenUsed/>

</xml_diff>

<commit_message>
generator 50% faster, file divider 25%, external sort 21%, overall 32% faster
</commit_message>
<xml_diff>
--- a/results/результаты.docx
+++ b/results/результаты.docx
@@ -261,8 +261,30 @@
           <w:rPr>
             <w:rStyle w:val="a8"/>
           </w:rPr>
-          <w:t>github.com/johuex/tel_numbers.git</w:t>
+          <w:t>github.com/</w:t>
         </w:r>
+        <w:proofErr w:type="spellStart"/>
+        <w:r>
+          <w:rPr>
+            <w:rStyle w:val="a8"/>
+          </w:rPr>
+          <w:t>johuex</w:t>
+        </w:r>
+        <w:proofErr w:type="spellEnd"/>
+        <w:r>
+          <w:rPr>
+            <w:rStyle w:val="a8"/>
+          </w:rPr>
+          <w:t>/</w:t>
+        </w:r>
+        <w:proofErr w:type="spellStart"/>
+        <w:r>
+          <w:rPr>
+            <w:rStyle w:val="a8"/>
+          </w:rPr>
+          <w:t>tel_numbers.git</w:t>
+        </w:r>
+        <w:proofErr w:type="spellEnd"/>
       </w:hyperlink>
       <w:r>
         <w:t>.</w:t>
@@ -353,13 +375,21 @@
         <w:t>(</w:t>
       </w:r>
       <w:r>
-        <w:t>за исключением первых двух цифр – 8(9**</w:t>
+        <w:t>за исключением первых двух цифр – 8(9*</w:t>
+      </w:r>
+      <w:proofErr w:type="gramStart"/>
+      <w:r>
+        <w:t>*</w:t>
       </w:r>
       <w:r>
         <w:t>)</w:t>
       </w:r>
       <w:r>
-        <w:t>***-**-** )</w:t>
+        <w:t>*</w:t>
+      </w:r>
+      <w:proofErr w:type="gramEnd"/>
+      <w:r>
+        <w:t>**-**-** )</w:t>
       </w:r>
       <w:r>
         <w:t xml:space="preserve"> </w:t>
@@ -376,12 +406,30 @@
           <w:bCs/>
         </w:rPr>
       </w:pPr>
+      <w:proofErr w:type="spellStart"/>
+      <w:proofErr w:type="gramStart"/>
       <w:r>
         <w:rPr>
           <w:b/>
           <w:bCs/>
         </w:rPr>
-        <w:t>randint(0, 9) * 10**(8 - j)</w:t>
+        <w:t>randint</w:t>
+      </w:r>
+      <w:proofErr w:type="spellEnd"/>
+      <w:r>
+        <w:rPr>
+          <w:b/>
+          <w:bCs/>
+        </w:rPr>
+        <w:t>(</w:t>
+      </w:r>
+      <w:proofErr w:type="gramEnd"/>
+      <w:r>
+        <w:rPr>
+          <w:b/>
+          <w:bCs/>
+        </w:rPr>
+        <w:t>0, 9) * 10**(8 - j)</w:t>
       </w:r>
       <w:r>
         <w:rPr>
@@ -1129,6 +1177,25 @@
         <w:ind w:firstLine="709"/>
       </w:pPr>
       <w:r>
+        <w:t xml:space="preserve">Деление и сортировка 27 </w:t>
+      </w:r>
+      <w:r>
+        <w:t xml:space="preserve">файлов </w:t>
+      </w:r>
+      <w:r>
+        <w:t>занимает 43 минуты, внешняя сортировка – 32 минуты.</w:t>
+      </w:r>
+    </w:p>
+    <w:p>
+      <w:pPr>
+        <w:widowControl w:val="0"/>
+        <w:autoSpaceDE w:val="0"/>
+        <w:autoSpaceDN w:val="0"/>
+        <w:adjustRightInd w:val="0"/>
+        <w:spacing w:line="360" w:lineRule="auto"/>
+        <w:ind w:firstLine="709"/>
+      </w:pPr>
+      <w:r>
         <w:t>Если бы не ограничения по памяти, то д</w:t>
       </w:r>
       <w:r>
@@ -1244,8 +1311,106 @@
         <w:autoSpaceDN w:val="0"/>
         <w:adjustRightInd w:val="0"/>
         <w:spacing w:line="360" w:lineRule="auto"/>
+        <w:ind w:firstLine="709"/>
+      </w:pPr>
+    </w:p>
+    <w:p>
+      <w:pPr>
+        <w:widowControl w:val="0"/>
+        <w:autoSpaceDE w:val="0"/>
+        <w:autoSpaceDN w:val="0"/>
+        <w:adjustRightInd w:val="0"/>
+        <w:spacing w:line="360" w:lineRule="auto"/>
+        <w:ind w:firstLine="709"/>
+        <w:rPr>
+          <w:b/>
+          <w:bCs/>
+        </w:rPr>
+      </w:pPr>
+      <w:r>
+        <w:rPr>
+          <w:b/>
+          <w:bCs/>
+        </w:rPr>
+        <w:t>Оптимизация</w:t>
+      </w:r>
+      <w:r>
+        <w:rPr>
+          <w:b/>
+          <w:bCs/>
+        </w:rPr>
+        <w:t xml:space="preserve"> генератора</w:t>
+      </w:r>
+    </w:p>
+    <w:p>
+      <w:pPr>
+        <w:widowControl w:val="0"/>
+        <w:autoSpaceDE w:val="0"/>
+        <w:autoSpaceDN w:val="0"/>
+        <w:adjustRightInd w:val="0"/>
+        <w:spacing w:line="360" w:lineRule="auto"/>
+        <w:ind w:firstLine="709"/>
+      </w:pPr>
+      <w:r>
+        <w:t xml:space="preserve">Для оптимизации и выявления узких мест в программе </w:t>
+      </w:r>
+      <w:r>
+        <w:t>был проведен</w:t>
+      </w:r>
+      <w:r>
+        <w:t xml:space="preserve"> замер по времени отдельных шагов. В генераторе чисел для 1/27 шага всей последовательности требуется 108 секунд (рисунок 3). Как видно по рисунку узкими местами являются перемешивание массива и запись этой перемешанной части в файл.</w:t>
+      </w:r>
+    </w:p>
+    <w:p>
+      <w:pPr>
+        <w:widowControl w:val="0"/>
+        <w:autoSpaceDE w:val="0"/>
+        <w:autoSpaceDN w:val="0"/>
+        <w:adjustRightInd w:val="0"/>
+        <w:spacing w:line="360" w:lineRule="auto"/>
         <w:jc w:val="center"/>
       </w:pPr>
+      <w:r>
+        <w:rPr>
+          <w:noProof/>
+        </w:rPr>
+        <w:lastRenderedPageBreak/>
+        <w:drawing>
+          <wp:inline distT="0" distB="0" distL="0" distR="0" wp14:anchorId="746B4578" wp14:editId="5D7D5899">
+            <wp:extent cx="6122035" cy="1696085"/>
+            <wp:effectExtent l="0" t="0" r="0" b="0"/>
+            <wp:docPr id="4" name="Рисунок 4"/>
+            <wp:cNvGraphicFramePr>
+              <a:graphicFrameLocks xmlns:a="http://schemas.openxmlformats.org/drawingml/2006/main" noChangeAspect="1"/>
+            </wp:cNvGraphicFramePr>
+            <a:graphic xmlns:a="http://schemas.openxmlformats.org/drawingml/2006/main">
+              <a:graphicData uri="http://schemas.openxmlformats.org/drawingml/2006/picture">
+                <pic:pic xmlns:pic="http://schemas.openxmlformats.org/drawingml/2006/picture">
+                  <pic:nvPicPr>
+                    <pic:cNvPr id="1" name=""/>
+                    <pic:cNvPicPr/>
+                  </pic:nvPicPr>
+                  <pic:blipFill>
+                    <a:blip r:embed="rId8"/>
+                    <a:stretch>
+                      <a:fillRect/>
+                    </a:stretch>
+                  </pic:blipFill>
+                  <pic:spPr>
+                    <a:xfrm>
+                      <a:off x="0" y="0"/>
+                      <a:ext cx="6122035" cy="1696085"/>
+                    </a:xfrm>
+                    <a:prstGeom prst="rect">
+                      <a:avLst/>
+                    </a:prstGeom>
+                  </pic:spPr>
+                </pic:pic>
+              </a:graphicData>
+            </a:graphic>
+          </wp:inline>
+        </w:drawing>
+      </w:r>
     </w:p>
     <w:p>
       <w:pPr>
@@ -1256,6 +1421,724 @@
         <w:spacing w:line="360" w:lineRule="auto"/>
         <w:jc w:val="center"/>
       </w:pPr>
+      <w:r>
+        <w:t>Рисунок 3 – Время работы 1/27 шага</w:t>
+      </w:r>
+    </w:p>
+    <w:p>
+      <w:pPr>
+        <w:widowControl w:val="0"/>
+        <w:autoSpaceDE w:val="0"/>
+        <w:autoSpaceDN w:val="0"/>
+        <w:adjustRightInd w:val="0"/>
+        <w:spacing w:line="360" w:lineRule="auto"/>
+        <w:ind w:firstLine="709"/>
+      </w:pPr>
+    </w:p>
+    <w:p>
+      <w:pPr>
+        <w:widowControl w:val="0"/>
+        <w:autoSpaceDE w:val="0"/>
+        <w:autoSpaceDN w:val="0"/>
+        <w:adjustRightInd w:val="0"/>
+        <w:spacing w:line="360" w:lineRule="auto"/>
+        <w:ind w:firstLine="709"/>
+        <w:jc w:val="both"/>
+      </w:pPr>
+      <w:r>
+        <w:t xml:space="preserve">Оптимизируем часть перемешивания – заменим функцию </w:t>
+      </w:r>
+      <w:proofErr w:type="gramStart"/>
+      <w:r>
+        <w:rPr>
+          <w:lang w:val="en-US"/>
+        </w:rPr>
+        <w:t>random</w:t>
+      </w:r>
+      <w:r>
+        <w:t>.</w:t>
+      </w:r>
+      <w:r>
+        <w:rPr>
+          <w:lang w:val="en-US"/>
+        </w:rPr>
+        <w:t>shuffle</w:t>
+      </w:r>
+      <w:proofErr w:type="gramEnd"/>
+      <w:r>
+        <w:t xml:space="preserve"> </w:t>
+      </w:r>
+      <w:r>
+        <w:t xml:space="preserve">на свой алгоритм. Алгоритм меняет случайный элемент из первой половины </w:t>
+      </w:r>
+      <w:r>
+        <w:rPr>
+          <w:color w:val="000000" w:themeColor="text1"/>
+        </w:rPr>
+        <w:t>списка</w:t>
+      </w:r>
+      <w:r>
+        <w:t xml:space="preserve"> с последним на момент итерации элементом из второй половины. </w:t>
+      </w:r>
+      <w:r>
+        <w:t>Последовательность алгоритма:</w:t>
+      </w:r>
+    </w:p>
+    <w:p>
+      <w:pPr>
+        <w:numPr>
+          <w:ilvl w:val="0"/>
+          <w:numId w:val="3"/>
+        </w:numPr>
+        <w:spacing w:line="360" w:lineRule="auto"/>
+        <w:rPr>
+          <w:color w:val="000000" w:themeColor="text1"/>
+        </w:rPr>
+      </w:pPr>
+      <w:r>
+        <w:rPr>
+          <w:color w:val="000000" w:themeColor="text1"/>
+        </w:rPr>
+        <w:t xml:space="preserve">выбираем случайный элемент </w:t>
+      </w:r>
+      <w:r>
+        <w:rPr>
+          <w:color w:val="000000" w:themeColor="text1"/>
+        </w:rPr>
+        <w:t>списка</w:t>
+      </w:r>
+      <w:r>
+        <w:rPr>
+          <w:color w:val="000000" w:themeColor="text1"/>
+        </w:rPr>
+        <w:t xml:space="preserve"> из первой половины;</w:t>
+      </w:r>
+    </w:p>
+    <w:p>
+      <w:pPr>
+        <w:numPr>
+          <w:ilvl w:val="0"/>
+          <w:numId w:val="3"/>
+        </w:numPr>
+        <w:spacing w:line="360" w:lineRule="auto"/>
+        <w:rPr>
+          <w:color w:val="000000" w:themeColor="text1"/>
+        </w:rPr>
+      </w:pPr>
+      <w:r>
+        <w:rPr>
+          <w:color w:val="000000" w:themeColor="text1"/>
+        </w:rPr>
+        <w:t xml:space="preserve">меняем его местами с </w:t>
+      </w:r>
+      <w:r>
+        <w:rPr>
+          <w:color w:val="000000" w:themeColor="text1"/>
+        </w:rPr>
+        <w:t>(длина списка – итератор)</w:t>
+      </w:r>
+      <w:r>
+        <w:rPr>
+          <w:color w:val="000000" w:themeColor="text1"/>
+        </w:rPr>
+        <w:t xml:space="preserve"> элементом второй половины;</w:t>
+      </w:r>
+    </w:p>
+    <w:p>
+      <w:pPr>
+        <w:numPr>
+          <w:ilvl w:val="0"/>
+          <w:numId w:val="3"/>
+        </w:numPr>
+        <w:spacing w:line="360" w:lineRule="auto"/>
+        <w:rPr>
+          <w:color w:val="000000" w:themeColor="text1"/>
+        </w:rPr>
+      </w:pPr>
+      <w:r>
+        <w:rPr>
+          <w:color w:val="000000" w:themeColor="text1"/>
+        </w:rPr>
+        <w:t>цикл продолжается до тех пор, пока итератор не станет равен половине длины списка минус один.</w:t>
+      </w:r>
+    </w:p>
+    <w:p>
+      <w:pPr>
+        <w:spacing w:line="360" w:lineRule="auto"/>
+        <w:ind w:firstLine="709"/>
+        <w:jc w:val="both"/>
+        <w:rPr>
+          <w:color w:val="000000" w:themeColor="text1"/>
+        </w:rPr>
+      </w:pPr>
+      <w:r>
+        <w:rPr>
+          <w:color w:val="000000" w:themeColor="text1"/>
+        </w:rPr>
+        <w:t xml:space="preserve">Оптимизация записи в файл заключается в том, что теперь мы не построчно записываем в файл каждый элемент списка, а сразу весь </w:t>
+      </w:r>
+      <w:r>
+        <w:rPr>
+          <w:color w:val="000000" w:themeColor="text1"/>
+        </w:rPr>
+        <w:t>список</w:t>
+      </w:r>
+      <w:r>
+        <w:rPr>
+          <w:color w:val="000000" w:themeColor="text1"/>
+        </w:rPr>
+        <w:t xml:space="preserve"> </w:t>
+      </w:r>
+      <w:r>
+        <w:rPr>
+          <w:color w:val="000000" w:themeColor="text1"/>
+          <w:lang w:val="en-US"/>
+        </w:rPr>
+        <w:t>c</w:t>
+      </w:r>
+      <w:r>
+        <w:rPr>
+          <w:color w:val="000000" w:themeColor="text1"/>
+        </w:rPr>
+        <w:t xml:space="preserve"> </w:t>
+      </w:r>
+      <w:r>
+        <w:rPr>
+          <w:color w:val="000000" w:themeColor="text1"/>
+        </w:rPr>
+        <w:t xml:space="preserve">переводом из </w:t>
+      </w:r>
+      <w:r>
+        <w:rPr>
+          <w:color w:val="000000" w:themeColor="text1"/>
+          <w:lang w:val="en-US"/>
+        </w:rPr>
+        <w:t>Int</w:t>
+      </w:r>
+      <w:r>
+        <w:rPr>
+          <w:color w:val="000000" w:themeColor="text1"/>
+        </w:rPr>
+        <w:t xml:space="preserve"> </w:t>
+      </w:r>
+      <w:r>
+        <w:rPr>
+          <w:color w:val="000000" w:themeColor="text1"/>
+        </w:rPr>
+        <w:t xml:space="preserve">в </w:t>
+      </w:r>
+      <w:r>
+        <w:rPr>
+          <w:color w:val="000000" w:themeColor="text1"/>
+          <w:lang w:val="en-US"/>
+        </w:rPr>
+        <w:t>Str</w:t>
+      </w:r>
+      <w:r>
+        <w:rPr>
+          <w:color w:val="000000" w:themeColor="text1"/>
+        </w:rPr>
+        <w:t xml:space="preserve"> </w:t>
+      </w:r>
+      <w:r>
+        <w:rPr>
+          <w:color w:val="000000" w:themeColor="text1"/>
+        </w:rPr>
+        <w:t xml:space="preserve">через операцию </w:t>
+      </w:r>
+      <w:r>
+        <w:rPr>
+          <w:color w:val="000000" w:themeColor="text1"/>
+          <w:lang w:val="en-US"/>
+        </w:rPr>
+        <w:t>write</w:t>
+      </w:r>
+      <w:r>
+        <w:rPr>
+          <w:color w:val="000000" w:themeColor="text1"/>
+        </w:rPr>
+        <w:t xml:space="preserve"> </w:t>
+      </w:r>
+      <w:r>
+        <w:rPr>
+          <w:color w:val="000000" w:themeColor="text1"/>
+        </w:rPr>
+        <w:t xml:space="preserve">с применением </w:t>
+      </w:r>
+      <w:r>
+        <w:rPr>
+          <w:color w:val="000000" w:themeColor="text1"/>
+          <w:lang w:val="en-US"/>
+        </w:rPr>
+        <w:t>join</w:t>
+      </w:r>
+      <w:r>
+        <w:rPr>
+          <w:color w:val="000000" w:themeColor="text1"/>
+        </w:rPr>
+        <w:t>.</w:t>
+      </w:r>
+      <w:r>
+        <w:rPr>
+          <w:color w:val="000000" w:themeColor="text1"/>
+        </w:rPr>
+        <w:t xml:space="preserve"> </w:t>
+      </w:r>
+      <w:r>
+        <w:rPr>
+          <w:color w:val="000000" w:themeColor="text1"/>
+        </w:rPr>
+        <w:t>О</w:t>
+      </w:r>
+      <w:r>
+        <w:rPr>
+          <w:color w:val="000000" w:themeColor="text1"/>
+        </w:rPr>
+        <w:t xml:space="preserve">бщее время работы 1/27 цикла уменьшилось на </w:t>
+      </w:r>
+      <w:r>
+        <w:rPr>
+          <w:color w:val="000000" w:themeColor="text1"/>
+        </w:rPr>
+        <w:t>4</w:t>
+      </w:r>
+      <w:r>
+        <w:rPr>
+          <w:color w:val="000000" w:themeColor="text1"/>
+        </w:rPr>
+        <w:t>8</w:t>
+      </w:r>
+      <w:r>
+        <w:rPr>
+          <w:color w:val="000000" w:themeColor="text1"/>
+        </w:rPr>
+        <w:t>% (рисунок 4).</w:t>
+      </w:r>
+    </w:p>
+    <w:p>
+      <w:pPr>
+        <w:spacing w:line="360" w:lineRule="auto"/>
+        <w:jc w:val="center"/>
+        <w:rPr>
+          <w:color w:val="000000" w:themeColor="text1"/>
+        </w:rPr>
+      </w:pPr>
+      <w:r>
+        <w:rPr>
+          <w:noProof/>
+        </w:rPr>
+        <w:drawing>
+          <wp:inline distT="0" distB="0" distL="0" distR="0" wp14:anchorId="6C6E117F" wp14:editId="55A221C8">
+            <wp:extent cx="6105525" cy="1495425"/>
+            <wp:effectExtent l="0" t="0" r="9525" b="9525"/>
+            <wp:docPr id="6" name="Рисунок 6"/>
+            <wp:cNvGraphicFramePr>
+              <a:graphicFrameLocks xmlns:a="http://schemas.openxmlformats.org/drawingml/2006/main" noChangeAspect="1"/>
+            </wp:cNvGraphicFramePr>
+            <a:graphic xmlns:a="http://schemas.openxmlformats.org/drawingml/2006/main">
+              <a:graphicData uri="http://schemas.openxmlformats.org/drawingml/2006/picture">
+                <pic:pic xmlns:pic="http://schemas.openxmlformats.org/drawingml/2006/picture">
+                  <pic:nvPicPr>
+                    <pic:cNvPr id="1" name=""/>
+                    <pic:cNvPicPr/>
+                  </pic:nvPicPr>
+                  <pic:blipFill>
+                    <a:blip r:embed="rId9"/>
+                    <a:stretch>
+                      <a:fillRect/>
+                    </a:stretch>
+                  </pic:blipFill>
+                  <pic:spPr>
+                    <a:xfrm>
+                      <a:off x="0" y="0"/>
+                      <a:ext cx="6105525" cy="1495425"/>
+                    </a:xfrm>
+                    <a:prstGeom prst="rect">
+                      <a:avLst/>
+                    </a:prstGeom>
+                  </pic:spPr>
+                </pic:pic>
+              </a:graphicData>
+            </a:graphic>
+          </wp:inline>
+        </w:drawing>
+      </w:r>
+    </w:p>
+    <w:p>
+      <w:pPr>
+        <w:spacing w:line="360" w:lineRule="auto"/>
+        <w:jc w:val="center"/>
+        <w:rPr>
+          <w:color w:val="000000" w:themeColor="text1"/>
+        </w:rPr>
+      </w:pPr>
+      <w:r>
+        <w:rPr>
+          <w:color w:val="000000" w:themeColor="text1"/>
+        </w:rPr>
+        <w:t>Рисунок 4 – Результат оптимизации работы генератора</w:t>
+      </w:r>
+    </w:p>
+    <w:p>
+      <w:pPr>
+        <w:widowControl w:val="0"/>
+        <w:autoSpaceDE w:val="0"/>
+        <w:autoSpaceDN w:val="0"/>
+        <w:adjustRightInd w:val="0"/>
+        <w:spacing w:line="360" w:lineRule="auto"/>
+        <w:ind w:firstLine="709"/>
+      </w:pPr>
+    </w:p>
+    <w:p>
+      <w:pPr>
+        <w:widowControl w:val="0"/>
+        <w:autoSpaceDE w:val="0"/>
+        <w:autoSpaceDN w:val="0"/>
+        <w:adjustRightInd w:val="0"/>
+        <w:spacing w:line="360" w:lineRule="auto"/>
+        <w:ind w:firstLine="709"/>
+        <w:rPr>
+          <w:b/>
+          <w:bCs/>
+        </w:rPr>
+      </w:pPr>
+      <w:r>
+        <w:rPr>
+          <w:b/>
+          <w:bCs/>
+        </w:rPr>
+        <w:t>Оптимизация сортировки</w:t>
+      </w:r>
+    </w:p>
+    <w:p>
+      <w:pPr>
+        <w:widowControl w:val="0"/>
+        <w:autoSpaceDE w:val="0"/>
+        <w:autoSpaceDN w:val="0"/>
+        <w:adjustRightInd w:val="0"/>
+        <w:spacing w:line="360" w:lineRule="auto"/>
+        <w:ind w:firstLine="709"/>
+        <w:jc w:val="both"/>
+      </w:pPr>
+      <w:r>
+        <w:t>В сортировке также были произведены изменения. Чтение из файла теперь также происходит не построчно через цикл, а через чтение блоками</w:t>
+      </w:r>
+      <w:r>
+        <w:t xml:space="preserve"> с последующим переводом в список строк</w:t>
+      </w:r>
+      <w:r>
+        <w:t xml:space="preserve"> (</w:t>
+      </w:r>
+      <w:proofErr w:type="spellStart"/>
+      <w:r>
+        <w:rPr>
+          <w:rFonts w:ascii="Consolas" w:hAnsi="Consolas" w:cs="Consolas"/>
+          <w:i/>
+          <w:iCs/>
+        </w:rPr>
+        <w:t>f_</w:t>
+      </w:r>
+      <w:proofErr w:type="gramStart"/>
+      <w:r>
+        <w:rPr>
+          <w:rFonts w:ascii="Consolas" w:hAnsi="Consolas" w:cs="Consolas"/>
+          <w:i/>
+          <w:iCs/>
+        </w:rPr>
+        <w:t>in.read</w:t>
+      </w:r>
+      <w:proofErr w:type="spellEnd"/>
+      <w:proofErr w:type="gramEnd"/>
+      <w:r>
+        <w:rPr>
+          <w:rFonts w:ascii="Consolas" w:hAnsi="Consolas" w:cs="Consolas"/>
+          <w:i/>
+          <w:iCs/>
+        </w:rPr>
+        <w:t>(12*37037037).</w:t>
+      </w:r>
+      <w:proofErr w:type="spellStart"/>
+      <w:r>
+        <w:rPr>
+          <w:rFonts w:ascii="Consolas" w:hAnsi="Consolas" w:cs="Consolas"/>
+          <w:i/>
+          <w:iCs/>
+        </w:rPr>
+        <w:t>split</w:t>
+      </w:r>
+      <w:proofErr w:type="spellEnd"/>
+      <w:r>
+        <w:rPr>
+          <w:rFonts w:ascii="Consolas" w:hAnsi="Consolas" w:cs="Consolas"/>
+          <w:i/>
+          <w:iCs/>
+        </w:rPr>
+        <w:t>('\n')</w:t>
+      </w:r>
+      <w:r>
+        <w:t xml:space="preserve">). </w:t>
+      </w:r>
+      <w:r>
+        <w:t xml:space="preserve">Перевод списка строк в список целых чисел, сортировка и последующий обратный перевод с записью занимают гораздо больше времени, чем работа с обычными строками (без </w:t>
+      </w:r>
+      <w:r>
+        <w:t>\</w:t>
+      </w:r>
+      <w:r>
+        <w:rPr>
+          <w:lang w:val="en-US"/>
+        </w:rPr>
+        <w:t>n</w:t>
+      </w:r>
+      <w:r>
+        <w:t xml:space="preserve"> </w:t>
+      </w:r>
+      <w:r>
+        <w:t xml:space="preserve">на конце). </w:t>
+      </w:r>
+      <w:r>
+        <w:t xml:space="preserve">Время работы 1/27 цикла разбиения и сортировки временного мелкого файла занимает 71 секунду, вместо </w:t>
+      </w:r>
+      <w:r>
+        <w:lastRenderedPageBreak/>
+        <w:t xml:space="preserve">прежних 95 секунд (рисунок 5). Запись происходит через </w:t>
+      </w:r>
+      <w:r>
+        <w:rPr>
+          <w:lang w:val="en-US"/>
+        </w:rPr>
+        <w:t>write</w:t>
+      </w:r>
+      <w:r>
+        <w:t xml:space="preserve"> </w:t>
+      </w:r>
+      <w:r>
+        <w:t xml:space="preserve">и </w:t>
+      </w:r>
+      <w:r>
+        <w:rPr>
+          <w:lang w:val="en-US"/>
+        </w:rPr>
+        <w:t>join</w:t>
+      </w:r>
+      <w:r>
+        <w:t xml:space="preserve">. </w:t>
+      </w:r>
+      <w:r>
+        <w:t>Время работы разделителя на мелкие сортированные файлы сократилось на 25% с 43 минут до 32 минут (1945 секунд) (рисунок 6).</w:t>
+      </w:r>
+    </w:p>
+    <w:p>
+      <w:pPr>
+        <w:widowControl w:val="0"/>
+        <w:autoSpaceDE w:val="0"/>
+        <w:autoSpaceDN w:val="0"/>
+        <w:adjustRightInd w:val="0"/>
+        <w:spacing w:line="360" w:lineRule="auto"/>
+        <w:jc w:val="center"/>
+      </w:pPr>
+      <w:r>
+        <w:rPr>
+          <w:noProof/>
+        </w:rPr>
+        <w:drawing>
+          <wp:inline distT="0" distB="0" distL="0" distR="0" wp14:anchorId="121CFB58" wp14:editId="2E510664">
+            <wp:extent cx="6122035" cy="1048385"/>
+            <wp:effectExtent l="0" t="0" r="0" b="0"/>
+            <wp:docPr id="7" name="Рисунок 7"/>
+            <wp:cNvGraphicFramePr>
+              <a:graphicFrameLocks xmlns:a="http://schemas.openxmlformats.org/drawingml/2006/main" noChangeAspect="1"/>
+            </wp:cNvGraphicFramePr>
+            <a:graphic xmlns:a="http://schemas.openxmlformats.org/drawingml/2006/main">
+              <a:graphicData uri="http://schemas.openxmlformats.org/drawingml/2006/picture">
+                <pic:pic xmlns:pic="http://schemas.openxmlformats.org/drawingml/2006/picture">
+                  <pic:nvPicPr>
+                    <pic:cNvPr id="1" name=""/>
+                    <pic:cNvPicPr/>
+                  </pic:nvPicPr>
+                  <pic:blipFill>
+                    <a:blip r:embed="rId10"/>
+                    <a:stretch>
+                      <a:fillRect/>
+                    </a:stretch>
+                  </pic:blipFill>
+                  <pic:spPr>
+                    <a:xfrm>
+                      <a:off x="0" y="0"/>
+                      <a:ext cx="6122035" cy="1048385"/>
+                    </a:xfrm>
+                    <a:prstGeom prst="rect">
+                      <a:avLst/>
+                    </a:prstGeom>
+                  </pic:spPr>
+                </pic:pic>
+              </a:graphicData>
+            </a:graphic>
+          </wp:inline>
+        </w:drawing>
+      </w:r>
+    </w:p>
+    <w:p>
+      <w:pPr>
+        <w:widowControl w:val="0"/>
+        <w:autoSpaceDE w:val="0"/>
+        <w:autoSpaceDN w:val="0"/>
+        <w:adjustRightInd w:val="0"/>
+        <w:spacing w:line="360" w:lineRule="auto"/>
+        <w:jc w:val="center"/>
+      </w:pPr>
+      <w:r>
+        <w:t>Рисунок 5 – 1/27 цикла разделение и сортировки на мелкие файлы</w:t>
+      </w:r>
+    </w:p>
+    <w:p>
+      <w:pPr>
+        <w:widowControl w:val="0"/>
+        <w:autoSpaceDE w:val="0"/>
+        <w:autoSpaceDN w:val="0"/>
+        <w:adjustRightInd w:val="0"/>
+        <w:spacing w:line="360" w:lineRule="auto"/>
+        <w:ind w:firstLine="709"/>
+      </w:pPr>
+    </w:p>
+    <w:p>
+      <w:pPr>
+        <w:widowControl w:val="0"/>
+        <w:autoSpaceDE w:val="0"/>
+        <w:autoSpaceDN w:val="0"/>
+        <w:adjustRightInd w:val="0"/>
+        <w:spacing w:line="360" w:lineRule="auto"/>
+        <w:ind w:firstLine="709"/>
+      </w:pPr>
+      <w:r>
+        <w:t xml:space="preserve">В цикле внешней сортировки запись также теперь производится не построчно, а через </w:t>
+      </w:r>
+      <w:r>
+        <w:rPr>
+          <w:lang w:val="en-US"/>
+        </w:rPr>
+        <w:t>write</w:t>
+      </w:r>
+      <w:r>
+        <w:t xml:space="preserve"> </w:t>
+      </w:r>
+      <w:r>
+        <w:t xml:space="preserve">и </w:t>
+      </w:r>
+      <w:r>
+        <w:rPr>
+          <w:lang w:val="en-US"/>
+        </w:rPr>
+        <w:t>join</w:t>
+      </w:r>
+      <w:r>
+        <w:t xml:space="preserve">. </w:t>
+      </w:r>
+      <w:r>
+        <w:t>Время работы этой части сократилось на 21% с 32 минут до 25 (1520 секунд).</w:t>
+      </w:r>
+    </w:p>
+    <w:p>
+      <w:pPr>
+        <w:widowControl w:val="0"/>
+        <w:autoSpaceDE w:val="0"/>
+        <w:autoSpaceDN w:val="0"/>
+        <w:adjustRightInd w:val="0"/>
+        <w:spacing w:line="360" w:lineRule="auto"/>
+        <w:jc w:val="center"/>
+      </w:pPr>
+      <w:r>
+        <w:rPr>
+          <w:noProof/>
+        </w:rPr>
+        <w:drawing>
+          <wp:inline distT="0" distB="0" distL="0" distR="0" wp14:anchorId="5ED1929D" wp14:editId="28F279C9">
+            <wp:extent cx="6096000" cy="1543050"/>
+            <wp:effectExtent l="0" t="0" r="0" b="0"/>
+            <wp:docPr id="8" name="Рисунок 8"/>
+            <wp:cNvGraphicFramePr>
+              <a:graphicFrameLocks xmlns:a="http://schemas.openxmlformats.org/drawingml/2006/main" noChangeAspect="1"/>
+            </wp:cNvGraphicFramePr>
+            <a:graphic xmlns:a="http://schemas.openxmlformats.org/drawingml/2006/main">
+              <a:graphicData uri="http://schemas.openxmlformats.org/drawingml/2006/picture">
+                <pic:pic xmlns:pic="http://schemas.openxmlformats.org/drawingml/2006/picture">
+                  <pic:nvPicPr>
+                    <pic:cNvPr id="1" name=""/>
+                    <pic:cNvPicPr/>
+                  </pic:nvPicPr>
+                  <pic:blipFill>
+                    <a:blip r:embed="rId11"/>
+                    <a:stretch>
+                      <a:fillRect/>
+                    </a:stretch>
+                  </pic:blipFill>
+                  <pic:spPr>
+                    <a:xfrm>
+                      <a:off x="0" y="0"/>
+                      <a:ext cx="6096000" cy="1543050"/>
+                    </a:xfrm>
+                    <a:prstGeom prst="rect">
+                      <a:avLst/>
+                    </a:prstGeom>
+                  </pic:spPr>
+                </pic:pic>
+              </a:graphicData>
+            </a:graphic>
+          </wp:inline>
+        </w:drawing>
+      </w:r>
+    </w:p>
+    <w:p>
+      <w:pPr>
+        <w:widowControl w:val="0"/>
+        <w:autoSpaceDE w:val="0"/>
+        <w:autoSpaceDN w:val="0"/>
+        <w:adjustRightInd w:val="0"/>
+        <w:spacing w:line="360" w:lineRule="auto"/>
+        <w:jc w:val="center"/>
+      </w:pPr>
+      <w:r>
+        <w:t xml:space="preserve">Рисунок 6 – Пример работы </w:t>
+      </w:r>
+      <w:r>
+        <w:t xml:space="preserve">всего цикла </w:t>
+      </w:r>
+      <w:r>
+        <w:t>внешней сорти</w:t>
+      </w:r>
+      <w:r>
+        <w:t>ровки</w:t>
+      </w:r>
+    </w:p>
+    <w:p>
+      <w:pPr>
+        <w:widowControl w:val="0"/>
+        <w:autoSpaceDE w:val="0"/>
+        <w:autoSpaceDN w:val="0"/>
+        <w:adjustRightInd w:val="0"/>
+        <w:spacing w:line="360" w:lineRule="auto"/>
+        <w:ind w:firstLine="709"/>
+      </w:pPr>
+    </w:p>
+    <w:p>
+      <w:pPr>
+        <w:widowControl w:val="0"/>
+        <w:autoSpaceDE w:val="0"/>
+        <w:autoSpaceDN w:val="0"/>
+        <w:adjustRightInd w:val="0"/>
+        <w:spacing w:line="360" w:lineRule="auto"/>
+        <w:ind w:firstLine="709"/>
+      </w:pPr>
+      <w:r>
+        <w:rPr>
+          <w:b/>
+          <w:bCs/>
+        </w:rPr>
+        <w:t>Итого</w:t>
+      </w:r>
+      <w:r>
+        <w:t xml:space="preserve"> общее время работы всей системы после оптимизации занимает 82 минуты, вместо 121 (на 32% быстрее).</w:t>
+      </w:r>
     </w:p>
     <w:sectPr>
       <w:type w:val="continuous"/>
@@ -1271,6 +2154,155 @@
 <file path=word/numbering.xml><?xml version="1.0" encoding="utf-8"?>
 <w:numbering xmlns:wpc="http://schemas.microsoft.com/office/word/2010/wordprocessingCanvas" xmlns:cx="http://schemas.microsoft.com/office/drawing/2014/chartex" xmlns:cx1="http://schemas.microsoft.com/office/drawing/2015/9/8/chartex" xmlns:cx2="http://schemas.microsoft.com/office/drawing/2015/10/21/chartex" xmlns:cx3="http://schemas.microsoft.com/office/drawing/2016/5/9/chartex" xmlns:cx4="http://schemas.microsoft.com/office/drawing/2016/5/10/chartex" xmlns:cx5="http://schemas.microsoft.com/office/drawing/2016/5/11/chartex" xmlns:cx6="http://schemas.microsoft.com/office/drawing/2016/5/12/chartex" xmlns:cx7="http://schemas.microsoft.com/office/drawing/2016/5/13/chartex" xmlns:cx8="http://schemas.microsoft.com/office/drawing/2016/5/14/chartex" xmlns:mc="http://schemas.openxmlformats.org/markup-compatibility/2006" xmlns:aink="http://schemas.microsoft.com/office/drawing/2016/ink" xmlns:am3d="http://schemas.microsoft.com/office/drawing/2017/model3d" xmlns:o="urn:schemas-microsoft-com:office:office" xmlns:r="http://schemas.openxmlformats.org/officeDocument/2006/relationships" xmlns:m="http://schemas.openxmlformats.org/officeDocument/2006/math" xmlns:v="urn:schemas-microsoft-com:vml" xmlns:wp14="http://schemas.microsoft.com/office/word/2010/wordprocessingDrawing" xmlns:wp="http://schemas.openxmlformats.org/drawingml/2006/wordprocessingDrawing" xmlns:w10="urn:schemas-microsoft-com:office:word" xmlns:w="http://schemas.openxmlformats.org/wordprocessingml/2006/main" xmlns:w14="http://schemas.microsoft.com/office/word/2010/wordml" xmlns:w15="http://schemas.microsoft.com/office/word/2012/wordml" xmlns:w16cex="http://schemas.microsoft.com/office/word/2018/wordml/cex" xmlns:w16cid="http://schemas.microsoft.com/office/word/2016/wordml/cid" xmlns:w16="http://schemas.microsoft.com/office/word/2018/wordml" xmlns:w16sdtdh="http://schemas.microsoft.com/office/word/2020/wordml/sdtdatahash" xmlns:w16se="http://schemas.microsoft.com/office/word/2015/wordml/symex" xmlns:wpg="http://schemas.microsoft.com/office/word/2010/wordprocessingGroup" xmlns:wpi="http://schemas.microsoft.com/office/word/2010/wordprocessingInk" xmlns:wne="http://schemas.microsoft.com/office/word/2006/wordml" xmlns:wps="http://schemas.microsoft.com/office/word/2010/wordprocessingShape" mc:Ignorable="w14 w15 w16se w16cid w16 w16cex w16sdtdh wp14">
   <w:abstractNum w:abstractNumId="0" w15:restartNumberingAfterBreak="0">
+    <w:nsid w:val="4B93121D"/>
+    <w:multiLevelType w:val="multilevel"/>
+    <w:tmpl w:val="1026C4BC"/>
+    <w:lvl w:ilvl="0">
+      <w:start w:val="1"/>
+      <w:numFmt w:val="bullet"/>
+      <w:lvlText w:val=""/>
+      <w:lvlJc w:val="left"/>
+      <w:pPr>
+        <w:tabs>
+          <w:tab w:val="num" w:pos="720"/>
+        </w:tabs>
+        <w:ind w:left="720" w:hanging="360"/>
+      </w:pPr>
+      <w:rPr>
+        <w:rFonts w:ascii="Symbol" w:hAnsi="Symbol" w:hint="default"/>
+        <w:sz w:val="20"/>
+      </w:rPr>
+    </w:lvl>
+    <w:lvl w:ilvl="1" w:tentative="1">
+      <w:start w:val="1"/>
+      <w:numFmt w:val="bullet"/>
+      <w:lvlText w:val="o"/>
+      <w:lvlJc w:val="left"/>
+      <w:pPr>
+        <w:tabs>
+          <w:tab w:val="num" w:pos="1440"/>
+        </w:tabs>
+        <w:ind w:left="1440" w:hanging="360"/>
+      </w:pPr>
+      <w:rPr>
+        <w:rFonts w:ascii="Courier New" w:hAnsi="Courier New" w:hint="default"/>
+        <w:sz w:val="20"/>
+      </w:rPr>
+    </w:lvl>
+    <w:lvl w:ilvl="2" w:tentative="1">
+      <w:start w:val="1"/>
+      <w:numFmt w:val="bullet"/>
+      <w:lvlText w:val=""/>
+      <w:lvlJc w:val="left"/>
+      <w:pPr>
+        <w:tabs>
+          <w:tab w:val="num" w:pos="2160"/>
+        </w:tabs>
+        <w:ind w:left="2160" w:hanging="360"/>
+      </w:pPr>
+      <w:rPr>
+        <w:rFonts w:ascii="Wingdings" w:hAnsi="Wingdings" w:hint="default"/>
+        <w:sz w:val="20"/>
+      </w:rPr>
+    </w:lvl>
+    <w:lvl w:ilvl="3" w:tentative="1">
+      <w:start w:val="1"/>
+      <w:numFmt w:val="bullet"/>
+      <w:lvlText w:val=""/>
+      <w:lvlJc w:val="left"/>
+      <w:pPr>
+        <w:tabs>
+          <w:tab w:val="num" w:pos="2880"/>
+        </w:tabs>
+        <w:ind w:left="2880" w:hanging="360"/>
+      </w:pPr>
+      <w:rPr>
+        <w:rFonts w:ascii="Wingdings" w:hAnsi="Wingdings" w:hint="default"/>
+        <w:sz w:val="20"/>
+      </w:rPr>
+    </w:lvl>
+    <w:lvl w:ilvl="4" w:tentative="1">
+      <w:start w:val="1"/>
+      <w:numFmt w:val="bullet"/>
+      <w:lvlText w:val=""/>
+      <w:lvlJc w:val="left"/>
+      <w:pPr>
+        <w:tabs>
+          <w:tab w:val="num" w:pos="3600"/>
+        </w:tabs>
+        <w:ind w:left="3600" w:hanging="360"/>
+      </w:pPr>
+      <w:rPr>
+        <w:rFonts w:ascii="Wingdings" w:hAnsi="Wingdings" w:hint="default"/>
+        <w:sz w:val="20"/>
+      </w:rPr>
+    </w:lvl>
+    <w:lvl w:ilvl="5" w:tentative="1">
+      <w:start w:val="1"/>
+      <w:numFmt w:val="bullet"/>
+      <w:lvlText w:val=""/>
+      <w:lvlJc w:val="left"/>
+      <w:pPr>
+        <w:tabs>
+          <w:tab w:val="num" w:pos="4320"/>
+        </w:tabs>
+        <w:ind w:left="4320" w:hanging="360"/>
+      </w:pPr>
+      <w:rPr>
+        <w:rFonts w:ascii="Wingdings" w:hAnsi="Wingdings" w:hint="default"/>
+        <w:sz w:val="20"/>
+      </w:rPr>
+    </w:lvl>
+    <w:lvl w:ilvl="6" w:tentative="1">
+      <w:start w:val="1"/>
+      <w:numFmt w:val="bullet"/>
+      <w:lvlText w:val=""/>
+      <w:lvlJc w:val="left"/>
+      <w:pPr>
+        <w:tabs>
+          <w:tab w:val="num" w:pos="5040"/>
+        </w:tabs>
+        <w:ind w:left="5040" w:hanging="360"/>
+      </w:pPr>
+      <w:rPr>
+        <w:rFonts w:ascii="Wingdings" w:hAnsi="Wingdings" w:hint="default"/>
+        <w:sz w:val="20"/>
+      </w:rPr>
+    </w:lvl>
+    <w:lvl w:ilvl="7" w:tentative="1">
+      <w:start w:val="1"/>
+      <w:numFmt w:val="bullet"/>
+      <w:lvlText w:val=""/>
+      <w:lvlJc w:val="left"/>
+      <w:pPr>
+        <w:tabs>
+          <w:tab w:val="num" w:pos="5760"/>
+        </w:tabs>
+        <w:ind w:left="5760" w:hanging="360"/>
+      </w:pPr>
+      <w:rPr>
+        <w:rFonts w:ascii="Wingdings" w:hAnsi="Wingdings" w:hint="default"/>
+        <w:sz w:val="20"/>
+      </w:rPr>
+    </w:lvl>
+    <w:lvl w:ilvl="8" w:tentative="1">
+      <w:start w:val="1"/>
+      <w:numFmt w:val="bullet"/>
+      <w:lvlText w:val=""/>
+      <w:lvlJc w:val="left"/>
+      <w:pPr>
+        <w:tabs>
+          <w:tab w:val="num" w:pos="6480"/>
+        </w:tabs>
+        <w:ind w:left="6480" w:hanging="360"/>
+      </w:pPr>
+      <w:rPr>
+        <w:rFonts w:ascii="Wingdings" w:hAnsi="Wingdings" w:hint="default"/>
+        <w:sz w:val="20"/>
+      </w:rPr>
+    </w:lvl>
+  </w:abstractNum>
+  <w:abstractNum w:abstractNumId="1" w15:restartNumberingAfterBreak="0">
     <w:nsid w:val="6296620D"/>
     <w:multiLevelType w:val="multilevel"/>
     <w:tmpl w:val="0409001F"/>
@@ -1356,7 +2388,99 @@
       </w:pPr>
     </w:lvl>
   </w:abstractNum>
+  <w:abstractNum w:abstractNumId="2" w15:restartNumberingAfterBreak="0">
+    <w:nsid w:val="6826587B"/>
+    <w:multiLevelType w:val="hybridMultilevel"/>
+    <w:tmpl w:val="4ED6F31A"/>
+    <w:lvl w:ilvl="0" w:tplc="0419000F">
+      <w:start w:val="1"/>
+      <w:numFmt w:val="decimal"/>
+      <w:lvlText w:val="%1."/>
+      <w:lvlJc w:val="left"/>
+      <w:pPr>
+        <w:ind w:left="1429" w:hanging="360"/>
+      </w:pPr>
+    </w:lvl>
+    <w:lvl w:ilvl="1" w:tplc="04190019" w:tentative="1">
+      <w:start w:val="1"/>
+      <w:numFmt w:val="lowerLetter"/>
+      <w:lvlText w:val="%2."/>
+      <w:lvlJc w:val="left"/>
+      <w:pPr>
+        <w:ind w:left="2149" w:hanging="360"/>
+      </w:pPr>
+    </w:lvl>
+    <w:lvl w:ilvl="2" w:tplc="0419001B" w:tentative="1">
+      <w:start w:val="1"/>
+      <w:numFmt w:val="lowerRoman"/>
+      <w:lvlText w:val="%3."/>
+      <w:lvlJc w:val="right"/>
+      <w:pPr>
+        <w:ind w:left="2869" w:hanging="180"/>
+      </w:pPr>
+    </w:lvl>
+    <w:lvl w:ilvl="3" w:tplc="0419000F" w:tentative="1">
+      <w:start w:val="1"/>
+      <w:numFmt w:val="decimal"/>
+      <w:lvlText w:val="%4."/>
+      <w:lvlJc w:val="left"/>
+      <w:pPr>
+        <w:ind w:left="3589" w:hanging="360"/>
+      </w:pPr>
+    </w:lvl>
+    <w:lvl w:ilvl="4" w:tplc="04190019" w:tentative="1">
+      <w:start w:val="1"/>
+      <w:numFmt w:val="lowerLetter"/>
+      <w:lvlText w:val="%5."/>
+      <w:lvlJc w:val="left"/>
+      <w:pPr>
+        <w:ind w:left="4309" w:hanging="360"/>
+      </w:pPr>
+    </w:lvl>
+    <w:lvl w:ilvl="5" w:tplc="0419001B" w:tentative="1">
+      <w:start w:val="1"/>
+      <w:numFmt w:val="lowerRoman"/>
+      <w:lvlText w:val="%6."/>
+      <w:lvlJc w:val="right"/>
+      <w:pPr>
+        <w:ind w:left="5029" w:hanging="180"/>
+      </w:pPr>
+    </w:lvl>
+    <w:lvl w:ilvl="6" w:tplc="0419000F" w:tentative="1">
+      <w:start w:val="1"/>
+      <w:numFmt w:val="decimal"/>
+      <w:lvlText w:val="%7."/>
+      <w:lvlJc w:val="left"/>
+      <w:pPr>
+        <w:ind w:left="5749" w:hanging="360"/>
+      </w:pPr>
+    </w:lvl>
+    <w:lvl w:ilvl="7" w:tplc="04190019" w:tentative="1">
+      <w:start w:val="1"/>
+      <w:numFmt w:val="lowerLetter"/>
+      <w:lvlText w:val="%8."/>
+      <w:lvlJc w:val="left"/>
+      <w:pPr>
+        <w:ind w:left="6469" w:hanging="360"/>
+      </w:pPr>
+    </w:lvl>
+    <w:lvl w:ilvl="8" w:tplc="0419001B" w:tentative="1">
+      <w:start w:val="1"/>
+      <w:numFmt w:val="lowerRoman"/>
+      <w:lvlText w:val="%9."/>
+      <w:lvlJc w:val="right"/>
+      <w:pPr>
+        <w:ind w:left="7189" w:hanging="180"/>
+      </w:pPr>
+    </w:lvl>
+  </w:abstractNum>
   <w:num w:numId="1">
+    <w:abstractNumId w:val="1"/>
+  </w:num>
+  <w:num w:numId="2">
+    <w:abstractNumId w:val="2"/>
+  </w:num>
+  <w:num w:numId="3">
     <w:abstractNumId w:val="0"/>
   </w:num>
 </w:numbering>

</xml_diff>